<commit_message>
update week3 hw instructions for java links
</commit_message>
<xml_diff>
--- a/week3/week3_test_case_instructions.docx
+++ b/week3/week3_test_case_instructions.docx
@@ -285,23 +285,6 @@
           <w:szCs w:val="24"/>
           <w:lang w:val="en-US"/>
         </w:rPr>
-        <w:t>Warmup activity Buggy</w:t>
-      </w:r>
-      <w:r>
-        <w:rPr>
-          <w:rFonts w:ascii="Aptos" w:hAnsi="Aptos" w:eastAsia="Aptos" w:cs="Aptos"/>
-          <w:b w:val="0"/>
-          <w:bCs w:val="0"/>
-          <w:i w:val="0"/>
-          <w:iCs w:val="0"/>
-          <w:caps w:val="0"/>
-          <w:smallCaps w:val="0"/>
-          <w:noProof w:val="0"/>
-          <w:color w:val="000000" w:themeColor="text1" w:themeTint="FF" w:themeShade="FF"/>
-          <w:sz w:val="24"/>
-          <w:szCs w:val="24"/>
-          <w:lang w:val="en-US"/>
-        </w:rPr>
         <w:t>LetterGrade</w:t>
       </w:r>
       <w:r>
@@ -360,24 +343,7 @@
           <w:szCs w:val="24"/>
           <w:lang w:val="en-US"/>
         </w:rPr>
-        <w:t>Warmup activity Bu</w:t>
-      </w:r>
-      <w:r>
-        <w:rPr>
-          <w:rFonts w:ascii="Aptos" w:hAnsi="Aptos" w:eastAsia="Aptos" w:cs="Aptos"/>
-          <w:b w:val="0"/>
-          <w:bCs w:val="0"/>
-          <w:i w:val="0"/>
-          <w:iCs w:val="0"/>
-          <w:caps w:val="0"/>
-          <w:smallCaps w:val="0"/>
-          <w:noProof w:val="0"/>
-          <w:color w:val="000000" w:themeColor="text1" w:themeTint="FF" w:themeShade="FF"/>
-          <w:sz w:val="24"/>
-          <w:szCs w:val="24"/>
-          <w:lang w:val="en-US"/>
-        </w:rPr>
-        <w:t>ggyHotel</w:t>
+        <w:t>Hotel</w:t>
       </w:r>
       <w:r>
         <w:rPr>
@@ -954,7 +920,7 @@
           <w:szCs w:val="28"/>
           <w:lang w:val="en-US"/>
         </w:rPr>
-        <w:t>Warmup Activity #1 – Buggy</w:t>
+        <w:t xml:space="preserve">Testing </w:t>
       </w:r>
       <w:r>
         <w:rPr>
@@ -971,7 +937,7 @@
           <w:szCs w:val="28"/>
           <w:lang w:val="en-US"/>
         </w:rPr>
-        <w:t>LetterGrade</w:t>
+        <w:t xml:space="preserve">Activity #1 – </w:t>
       </w:r>
       <w:r>
         <w:rPr>
@@ -988,8 +954,113 @@
           <w:szCs w:val="28"/>
           <w:lang w:val="en-US"/>
         </w:rPr>
+        <w:t>LetterGrade</w:t>
+      </w:r>
+      <w:r>
+        <w:rPr>
+          <w:rFonts w:ascii="Aptos" w:hAnsi="Aptos" w:eastAsia="Aptos" w:cs="Aptos"/>
+          <w:b w:val="0"/>
+          <w:bCs w:val="0"/>
+          <w:i w:val="0"/>
+          <w:iCs w:val="0"/>
+          <w:caps w:val="0"/>
+          <w:smallCaps w:val="0"/>
+          <w:noProof w:val="0"/>
+          <w:color w:val="0F4761" w:themeColor="accent1" w:themeTint="FF" w:themeShade="BF"/>
+          <w:sz w:val="28"/>
+          <w:szCs w:val="28"/>
+          <w:lang w:val="en-US"/>
+        </w:rPr>
         <w:t>.java</w:t>
       </w:r>
+    </w:p>
+    <w:p>
+      <w:pPr>
+        <w:pStyle w:val="Normal"/>
+        <w:keepNext w:val="1"/>
+        <w:keepLines w:val="1"/>
+        <w:bidi w:val="0"/>
+        <w:rPr>
+          <w:noProof w:val="0"/>
+          <w:lang w:val="en-US"/>
+        </w:rPr>
+      </w:pPr>
+    </w:p>
+    <w:p>
+      <w:pPr>
+        <w:bidi w:val="0"/>
+        <w:rPr>
+          <w:rFonts w:ascii="Aptos" w:hAnsi="Aptos" w:eastAsia="Aptos" w:cs="Aptos"/>
+          <w:b w:val="0"/>
+          <w:bCs w:val="0"/>
+          <w:i w:val="0"/>
+          <w:iCs w:val="0"/>
+          <w:caps w:val="0"/>
+          <w:smallCaps w:val="0"/>
+          <w:noProof w:val="0"/>
+          <w:color w:val="000000" w:themeColor="text1" w:themeTint="FF" w:themeShade="FF"/>
+          <w:sz w:val="24"/>
+          <w:szCs w:val="24"/>
+          <w:lang w:val="en-US"/>
+        </w:rPr>
+      </w:pPr>
+      <w:hyperlink r:id="R4d3f08d57f3047bf">
+        <w:r>
+          <w:rPr>
+            <w:rStyle w:val="Hyperlink"/>
+            <w:rFonts w:ascii="Aptos" w:hAnsi="Aptos" w:eastAsia="Aptos" w:cs="Aptos"/>
+            <w:b w:val="0"/>
+            <w:bCs w:val="0"/>
+            <w:i w:val="0"/>
+            <w:iCs w:val="0"/>
+            <w:caps w:val="0"/>
+            <w:smallCaps w:val="0"/>
+            <w:strike w:val="0"/>
+            <w:dstrike w:val="0"/>
+            <w:noProof w:val="0"/>
+            <w:sz w:val="24"/>
+            <w:szCs w:val="24"/>
+            <w:lang w:val="en-US"/>
+          </w:rPr>
+          <w:t>Click here</w:t>
+        </w:r>
+      </w:hyperlink>
+      <w:r>
+        <w:rPr>
+          <w:rFonts w:ascii="Aptos" w:hAnsi="Aptos" w:eastAsia="Aptos" w:cs="Aptos"/>
+          <w:b w:val="0"/>
+          <w:bCs w:val="0"/>
+          <w:i w:val="0"/>
+          <w:iCs w:val="0"/>
+          <w:caps w:val="0"/>
+          <w:smallCaps w:val="0"/>
+          <w:noProof w:val="0"/>
+          <w:color w:val="000000" w:themeColor="text1" w:themeTint="FF" w:themeShade="FF"/>
+          <w:sz w:val="24"/>
+          <w:szCs w:val="24"/>
+          <w:lang w:val="en-US"/>
+        </w:rPr>
+        <w:t xml:space="preserve"> to download a copy of LetterGrade.java.</w:t>
+      </w:r>
+    </w:p>
+    <w:p>
+      <w:pPr>
+        <w:bidi w:val="0"/>
+        <w:rPr>
+          <w:rFonts w:ascii="Aptos" w:hAnsi="Aptos" w:eastAsia="Aptos" w:cs="Aptos"/>
+          <w:b w:val="0"/>
+          <w:bCs w:val="0"/>
+          <w:i w:val="0"/>
+          <w:iCs w:val="0"/>
+          <w:caps w:val="0"/>
+          <w:smallCaps w:val="0"/>
+          <w:noProof w:val="0"/>
+          <w:color w:val="000000" w:themeColor="text1" w:themeTint="FF" w:themeShade="FF"/>
+          <w:sz w:val="24"/>
+          <w:szCs w:val="24"/>
+          <w:lang w:val="en-US"/>
+        </w:rPr>
+      </w:pPr>
     </w:p>
     <w:p>
       <w:pPr/>
@@ -1324,7 +1395,7 @@
       </w:pPr>
       <w:r>
         <w:rPr/>
-        <w:t xml:space="preserve">The program BuggyLetterGrade.java </w:t>
+        <w:t xml:space="preserve">The program LetterGrade.java </w:t>
       </w:r>
       <w:r>
         <w:rPr/>
@@ -1360,49 +1431,6 @@
         <w:ind w:left="0" w:right="0"/>
         <w:jc w:val="left"/>
       </w:pPr>
-      <w:r>
-        <w:drawing>
-          <wp:inline wp14:editId="067276A8" wp14:anchorId="7951B561">
-            <wp:extent cx="3101986" cy="3746781"/>
-            <wp:effectExtent l="0" t="0" r="0" b="0"/>
-            <wp:docPr id="372846555" name="" title=""/>
-            <wp:cNvGraphicFramePr>
-              <a:graphicFrameLocks noChangeAspect="1"/>
-            </wp:cNvGraphicFramePr>
-            <a:graphic>
-              <a:graphicData uri="http://schemas.openxmlformats.org/drawingml/2006/picture">
-                <pic:pic>
-                  <pic:nvPicPr>
-                    <pic:cNvPr id="0" name=""/>
-                    <pic:cNvPicPr/>
-                  </pic:nvPicPr>
-                  <pic:blipFill>
-                    <a:blip r:embed="R75b24d9805fb45da">
-                      <a:extLst>
-                        <a:ext xmlns:a="http://schemas.openxmlformats.org/drawingml/2006/main" uri="{28A0092B-C50C-407E-A947-70E740481C1C}">
-                          <a14:useLocalDpi val="0"/>
-                        </a:ext>
-                      </a:extLst>
-                    </a:blip>
-                    <a:stretch>
-                      <a:fillRect/>
-                    </a:stretch>
-                  </pic:blipFill>
-                  <pic:spPr>
-                    <a:xfrm>
-                      <a:off x="0" y="0"/>
-                      <a:ext cx="3101986" cy="3746781"/>
-                    </a:xfrm>
-                    <a:prstGeom prst="rect">
-                      <a:avLst/>
-                    </a:prstGeom>
-                  </pic:spPr>
-                </pic:pic>
-              </a:graphicData>
-            </a:graphic>
-          </wp:inline>
-        </w:drawing>
-      </w:r>
     </w:p>
     <w:p>
       <w:pPr>
@@ -1558,24 +1586,7 @@
           <w:szCs w:val="24"/>
           <w:lang w:val="en-US"/>
         </w:rPr>
-        <w:t>BuggyLetterGrade</w:t>
-      </w:r>
-      <w:r>
-        <w:rPr>
-          <w:rFonts w:ascii="Aptos" w:hAnsi="Aptos" w:eastAsia="Aptos" w:cs="Aptos"/>
-          <w:b w:val="0"/>
-          <w:bCs w:val="0"/>
-          <w:i w:val="0"/>
-          <w:iCs w:val="0"/>
-          <w:caps w:val="0"/>
-          <w:smallCaps w:val="0"/>
-          <w:noProof w:val="0"/>
-          <w:color w:val="000000" w:themeColor="text1" w:themeTint="FF" w:themeShade="FF"/>
-          <w:sz w:val="24"/>
-          <w:szCs w:val="24"/>
-          <w:lang w:val="en-US"/>
-        </w:rPr>
-        <w:t xml:space="preserve"> </w:t>
+        <w:t xml:space="preserve">the program </w:t>
       </w:r>
       <w:r>
         <w:rPr>
@@ -4543,6 +4554,44 @@
           <w:lang w:val="en-US"/>
         </w:rPr>
       </w:pPr>
+    </w:p>
+    <w:p>
+      <w:pPr>
+        <w:pStyle w:val="Normal"/>
+        <w:rPr>
+          <w:rFonts w:ascii="Aptos" w:hAnsi="Aptos" w:eastAsia="Aptos" w:cs="Aptos"/>
+          <w:b w:val="0"/>
+          <w:bCs w:val="0"/>
+          <w:i w:val="0"/>
+          <w:iCs w:val="0"/>
+          <w:caps w:val="0"/>
+          <w:smallCaps w:val="0"/>
+          <w:noProof w:val="0"/>
+          <w:color w:val="000000" w:themeColor="text1" w:themeTint="FF" w:themeShade="FF"/>
+          <w:sz w:val="24"/>
+          <w:szCs w:val="24"/>
+          <w:lang w:val="en-US"/>
+        </w:rPr>
+      </w:pPr>
+    </w:p>
+    <w:p>
+      <w:pPr>
+        <w:pStyle w:val="Normal"/>
+        <w:rPr>
+          <w:rFonts w:ascii="Aptos" w:hAnsi="Aptos" w:eastAsia="Aptos" w:cs="Aptos"/>
+          <w:b w:val="0"/>
+          <w:bCs w:val="0"/>
+          <w:i w:val="0"/>
+          <w:iCs w:val="0"/>
+          <w:caps w:val="0"/>
+          <w:smallCaps w:val="0"/>
+          <w:noProof w:val="0"/>
+          <w:color w:val="000000" w:themeColor="text1" w:themeTint="FF" w:themeShade="FF"/>
+          <w:sz w:val="24"/>
+          <w:szCs w:val="24"/>
+          <w:lang w:val="en-US"/>
+        </w:rPr>
+      </w:pPr>
       <w:r>
         <w:rPr>
           <w:rFonts w:ascii="Aptos" w:hAnsi="Aptos" w:eastAsia="Aptos" w:cs="Aptos"/>
@@ -4586,7 +4635,6 @@
       <w:pPr>
         <w:pStyle w:val="Heading3"/>
         <w:suppressLineNumbers w:val="0"/>
-        <w:bidi w:val="0"/>
         <w:spacing w:before="160" w:beforeAutospacing="off" w:after="80" w:afterAutospacing="off" w:line="279" w:lineRule="auto"/>
         <w:ind w:left="0" w:right="0"/>
         <w:jc w:val="left"/>
@@ -4623,7 +4671,7 @@
           <w:szCs w:val="28"/>
           <w:lang w:val="en-US"/>
         </w:rPr>
-        <w:t xml:space="preserve">Warmup Activity #2 – </w:t>
+        <w:t xml:space="preserve">Testing </w:t>
       </w:r>
       <w:r>
         <w:rPr>
@@ -4640,7 +4688,7 @@
           <w:szCs w:val="28"/>
           <w:lang w:val="en-US"/>
         </w:rPr>
-        <w:t>Buggy</w:t>
+        <w:t xml:space="preserve">Activity #2 – </w:t>
       </w:r>
       <w:r>
         <w:rPr>
@@ -4676,6 +4724,92 @@
         </w:rPr>
         <w:t>.java</w:t>
       </w:r>
+    </w:p>
+    <w:p>
+      <w:pPr>
+        <w:pStyle w:val="Normal"/>
+        <w:bidi w:val="0"/>
+        <w:rPr>
+          <w:noProof w:val="0"/>
+          <w:lang w:val="en-US"/>
+        </w:rPr>
+      </w:pPr>
+    </w:p>
+    <w:p>
+      <w:pPr>
+        <w:bidi w:val="0"/>
+        <w:rPr>
+          <w:rFonts w:ascii="Aptos" w:hAnsi="Aptos" w:eastAsia="Aptos" w:cs="Aptos"/>
+          <w:b w:val="0"/>
+          <w:bCs w:val="0"/>
+          <w:i w:val="0"/>
+          <w:iCs w:val="0"/>
+          <w:caps w:val="0"/>
+          <w:smallCaps w:val="0"/>
+          <w:noProof w:val="0"/>
+          <w:color w:val="000000" w:themeColor="text1" w:themeTint="FF" w:themeShade="FF"/>
+          <w:sz w:val="24"/>
+          <w:szCs w:val="24"/>
+          <w:lang w:val="en-US"/>
+        </w:rPr>
+      </w:pPr>
+      <w:hyperlink r:id="R178e66243d14468f">
+        <w:r>
+          <w:rPr>
+            <w:rStyle w:val="Hyperlink"/>
+            <w:rFonts w:ascii="Aptos" w:hAnsi="Aptos" w:eastAsia="Aptos" w:cs="Aptos"/>
+            <w:b w:val="0"/>
+            <w:bCs w:val="0"/>
+            <w:i w:val="0"/>
+            <w:iCs w:val="0"/>
+            <w:caps w:val="0"/>
+            <w:smallCaps w:val="0"/>
+            <w:strike w:val="0"/>
+            <w:dstrike w:val="0"/>
+            <w:noProof w:val="0"/>
+            <w:sz w:val="24"/>
+            <w:szCs w:val="24"/>
+            <w:lang w:val="en-US"/>
+          </w:rPr>
+          <w:t>Click here</w:t>
+        </w:r>
+      </w:hyperlink>
+      <w:r>
+        <w:rPr>
+          <w:rFonts w:ascii="Aptos" w:hAnsi="Aptos" w:eastAsia="Aptos" w:cs="Aptos"/>
+          <w:b w:val="0"/>
+          <w:bCs w:val="0"/>
+          <w:i w:val="0"/>
+          <w:iCs w:val="0"/>
+          <w:caps w:val="0"/>
+          <w:smallCaps w:val="0"/>
+          <w:noProof w:val="0"/>
+          <w:color w:val="000000" w:themeColor="text1" w:themeTint="FF" w:themeShade="FF"/>
+          <w:sz w:val="24"/>
+          <w:szCs w:val="24"/>
+          <w:lang w:val="en-US"/>
+        </w:rPr>
+        <w:t xml:space="preserve"> to download a copy of HotelBill.java.</w:t>
+      </w:r>
+    </w:p>
+    <w:p>
+      <w:pPr>
+        <w:bidi w:val="0"/>
+        <w:rPr>
+          <w:rFonts w:ascii="Aptos" w:hAnsi="Aptos" w:eastAsia="Aptos" w:cs="Aptos"/>
+          <w:b w:val="0"/>
+          <w:bCs w:val="0"/>
+          <w:i w:val="0"/>
+          <w:iCs w:val="0"/>
+          <w:caps w:val="0"/>
+          <w:smallCaps w:val="0"/>
+          <w:noProof w:val="0"/>
+          <w:color w:val="000000" w:themeColor="text1" w:themeTint="FF" w:themeShade="FF"/>
+          <w:sz w:val="24"/>
+          <w:szCs w:val="24"/>
+          <w:lang w:val="en-US"/>
+        </w:rPr>
+      </w:pPr>
     </w:p>
     <w:p>
       <w:pPr/>
@@ -4889,9 +5023,18 @@
     </w:p>
     <w:p>
       <w:pPr>
+        <w:pStyle w:val="ListParagraph"/>
+        <w:numPr>
+          <w:ilvl w:val="0"/>
+          <w:numId w:val="7"/>
+        </w:numPr>
+        <w:rPr/>
+      </w:pPr>
+    </w:p>
+    <w:p>
+      <w:pPr>
         <w:pStyle w:val="Normal"/>
         <w:suppressLineNumbers w:val="0"/>
-        <w:bidi w:val="0"/>
       </w:pPr>
       <w:r>
         <w:rPr/>
@@ -6181,6 +6324,11 @@
       <w:pPr>
         <w:pStyle w:val="Normal"/>
       </w:pPr>
+    </w:p>
+    <w:p>
+      <w:pPr>
+        <w:pStyle w:val="Normal"/>
+      </w:pPr>
       <w:r>
         <w:rPr/>
         <w:t>W</w:t>
@@ -7689,6 +7837,11 @@
       </w:tr>
     </w:tbl>
     <w:p>
+      <w:r>
+        <w:br w:type="page"/>
+      </w:r>
+    </w:p>
+    <w:p>
       <w:pPr>
         <w:pStyle w:val="Normal"/>
       </w:pPr>
@@ -8856,6 +9009,47 @@
       <w:pPr>
         <w:pStyle w:val="Normal"/>
         <w:suppressLineNumbers w:val="0"/>
+        <w:spacing w:before="0" w:beforeAutospacing="off" w:after="160" w:afterAutospacing="off" w:line="279" w:lineRule="auto"/>
+        <w:ind w:left="0" w:right="0"/>
+        <w:jc w:val="left"/>
+      </w:pPr>
+      <w:r>
+        <w:rPr/>
+        <w:t xml:space="preserve">The </w:t>
+      </w:r>
+      <w:r>
+        <w:rPr/>
+        <w:t>HotelBill</w:t>
+      </w:r>
+      <w:r>
+        <w:rPr/>
+        <w:t xml:space="preserve"> class </w:t>
+      </w:r>
+      <w:r>
+        <w:rPr/>
+        <w:t>attempts</w:t>
+      </w:r>
+      <w:r>
+        <w:rPr/>
+        <w:t xml:space="preserve"> to implement the required functionality</w:t>
+      </w:r>
+      <w:r>
+        <w:rPr/>
+        <w:t xml:space="preserve">.  </w:t>
+      </w:r>
+      <w:r>
+        <w:rPr/>
+        <w:t>However, there is an error involving logical operator precedence</w:t>
+      </w:r>
+      <w:r>
+        <w:rPr/>
+        <w:t xml:space="preserve">.  </w:t>
+      </w:r>
+    </w:p>
+    <w:p>
+      <w:pPr>
+        <w:pStyle w:val="Normal"/>
+        <w:suppressLineNumbers w:val="0"/>
         <w:bidi w:val="0"/>
         <w:spacing w:before="0" w:beforeAutospacing="off" w:after="160" w:afterAutospacing="off" w:line="279" w:lineRule="auto"/>
         <w:ind w:left="0" w:right="0"/>
@@ -8863,23 +9057,7 @@
       </w:pPr>
       <w:r>
         <w:rPr/>
-        <w:t xml:space="preserve">The </w:t>
-      </w:r>
-      <w:r>
-        <w:rPr/>
-        <w:t>BuggyHotelBill</w:t>
-      </w:r>
-      <w:r>
-        <w:rPr/>
-        <w:t xml:space="preserve"> class </w:t>
-      </w:r>
-      <w:r>
-        <w:rPr/>
-        <w:t>attempts</w:t>
-      </w:r>
-      <w:r>
-        <w:rPr/>
-        <w:t xml:space="preserve"> to implement the required functionality.  However, there is an error involving logical operator precedence.  Run the program and fill out the actual output and status for each test case.</w:t>
+        <w:t>Run the program and fill out the actual output and status for each test case.</w:t>
       </w:r>
       <w:r>
         <w:rPr/>
@@ -8900,54 +9078,6 @@
       <w:r>
         <w:rPr/>
         <w:t>.</w:t>
-      </w:r>
-    </w:p>
-    <w:p>
-      <w:pPr>
-        <w:pStyle w:val="Normal"/>
-      </w:pPr>
-      <w:r>
-        <w:drawing>
-          <wp:inline wp14:editId="3394D23A" wp14:anchorId="03493950">
-            <wp:extent cx="3328724" cy="4373505"/>
-            <wp:effectExtent l="0" t="0" r="0" b="0"/>
-            <wp:docPr id="606171009" name="" title=""/>
-            <wp:cNvGraphicFramePr>
-              <a:graphicFrameLocks noChangeAspect="1"/>
-            </wp:cNvGraphicFramePr>
-            <a:graphic>
-              <a:graphicData uri="http://schemas.openxmlformats.org/drawingml/2006/picture">
-                <pic:pic>
-                  <pic:nvPicPr>
-                    <pic:cNvPr id="0" name=""/>
-                    <pic:cNvPicPr/>
-                  </pic:nvPicPr>
-                  <pic:blipFill>
-                    <a:blip r:embed="R81fd5160f1f8453d">
-                      <a:extLst>
-                        <a:ext xmlns:a="http://schemas.openxmlformats.org/drawingml/2006/main" uri="{28A0092B-C50C-407E-A947-70E740481C1C}">
-                          <a14:useLocalDpi val="0"/>
-                        </a:ext>
-                      </a:extLst>
-                    </a:blip>
-                    <a:stretch>
-                      <a:fillRect/>
-                    </a:stretch>
-                  </pic:blipFill>
-                  <pic:spPr>
-                    <a:xfrm>
-                      <a:off x="0" y="0"/>
-                      <a:ext cx="3328724" cy="4373505"/>
-                    </a:xfrm>
-                    <a:prstGeom prst="rect">
-                      <a:avLst/>
-                    </a:prstGeom>
-                  </pic:spPr>
-                </pic:pic>
-              </a:graphicData>
-            </a:graphic>
-          </wp:inline>
-        </w:drawing>
       </w:r>
     </w:p>
     <w:p>
@@ -18329,6 +18459,16 @@
       <w:contextualSpacing xmlns:w="http://schemas.openxmlformats.org/wordprocessingml/2006/main"/>
     </w:pPr>
   </w:style>
+  <w:style xmlns:w14="http://schemas.microsoft.com/office/word/2010/wordml" xmlns:mc="http://schemas.openxmlformats.org/markup-compatibility/2006" xmlns:w="http://schemas.openxmlformats.org/wordprocessingml/2006/main" w:type="character" w:styleId="Hyperlink" mc:Ignorable="w14">
+    <w:name xmlns:w="http://schemas.openxmlformats.org/wordprocessingml/2006/main" w:val="Hyperlink"/>
+    <w:basedOn xmlns:w="http://schemas.openxmlformats.org/wordprocessingml/2006/main" w:val="DefaultParagraphFont"/>
+    <w:uiPriority xmlns:w="http://schemas.openxmlformats.org/wordprocessingml/2006/main" w:val="99"/>
+    <w:unhideWhenUsed xmlns:w="http://schemas.openxmlformats.org/wordprocessingml/2006/main"/>
+    <w:rPr xmlns:w="http://schemas.openxmlformats.org/wordprocessingml/2006/main">
+      <w:color w:val="0563C1" w:themeColor="hyperlink"/>
+      <w:u w:val="single"/>
+    </w:rPr>
+  </w:style>
 </w:styles>
 </file>
 

</xml_diff>

<commit_message>
update week3 instruction doc
</commit_message>
<xml_diff>
--- a/week3/week3_test_case_instructions.docx
+++ b/week3/week3_test_case_instructions.docx
@@ -6,8 +6,6 @@
       <w:pPr>
         <w:pStyle w:val="Heading2"/>
         <w:spacing w:before="299" w:beforeAutospacing="off" w:after="299" w:afterAutospacing="off"/>
-      </w:pPr>
-      <w:r>
         <w:rPr>
           <w:rFonts w:ascii="Aptos" w:hAnsi="Aptos" w:eastAsia="Aptos" w:cs="Aptos"/>
           <w:b w:val="1"/>
@@ -17,8 +15,7 @@
           <w:szCs w:val="36"/>
           <w:lang w:val="en-US"/>
         </w:rPr>
-        <w:t xml:space="preserve">Week </w:t>
-      </w:r>
+      </w:pPr>
       <w:r>
         <w:rPr>
           <w:rFonts w:ascii="Aptos" w:hAnsi="Aptos" w:eastAsia="Aptos" w:cs="Aptos"/>
@@ -29,7 +26,7 @@
           <w:szCs w:val="36"/>
           <w:lang w:val="en-US"/>
         </w:rPr>
-        <w:t>3</w:t>
+        <w:t xml:space="preserve">Week </w:t>
       </w:r>
       <w:r>
         <w:rPr>
@@ -41,7 +38,7 @@
           <w:szCs w:val="36"/>
           <w:lang w:val="en-US"/>
         </w:rPr>
-        <w:t xml:space="preserve"> – Test Case </w:t>
+        <w:t>3</w:t>
       </w:r>
       <w:r>
         <w:rPr>
@@ -53,43 +50,19 @@
           <w:szCs w:val="36"/>
           <w:lang w:val="en-US"/>
         </w:rPr>
-        <w:t>Instructions</w:t>
-      </w:r>
-    </w:p>
-    <w:p>
-      <w:pPr>
-        <w:rPr>
-          <w:rFonts w:ascii="Aptos" w:hAnsi="Aptos" w:eastAsia="Aptos" w:cs="Aptos"/>
-          <w:b w:val="0"/>
-          <w:bCs w:val="0"/>
-          <w:i w:val="0"/>
-          <w:iCs w:val="0"/>
-          <w:caps w:val="0"/>
-          <w:smallCaps w:val="0"/>
-          <w:noProof w:val="0"/>
-          <w:color w:val="000000" w:themeColor="text1" w:themeTint="FF" w:themeShade="FF"/>
-          <w:sz w:val="24"/>
-          <w:szCs w:val="24"/>
-          <w:lang w:val="en-US"/>
-        </w:rPr>
-      </w:pPr>
-      <w:r>
-        <w:rPr>
-          <w:rFonts w:ascii="Aptos" w:hAnsi="Aptos" w:eastAsia="Aptos" w:cs="Aptos"/>
-          <w:b w:val="0"/>
-          <w:bCs w:val="0"/>
-          <w:i w:val="0"/>
-          <w:iCs w:val="0"/>
-          <w:caps w:val="0"/>
-          <w:smallCaps w:val="0"/>
-          <w:noProof w:val="0"/>
-          <w:color w:val="000000" w:themeColor="text1" w:themeTint="FF" w:themeShade="FF"/>
-          <w:sz w:val="24"/>
-          <w:szCs w:val="24"/>
-          <w:highlight w:val="yellow"/>
-          <w:lang w:val="en-US"/>
-        </w:rPr>
-        <w:t>TODO: Determine where to put warmup Java files.</w:t>
+        <w:t xml:space="preserve"> – Test </w:t>
+      </w:r>
+      <w:r>
+        <w:rPr>
+          <w:rFonts w:ascii="Aptos" w:hAnsi="Aptos" w:eastAsia="Aptos" w:cs="Aptos"/>
+          <w:b w:val="1"/>
+          <w:bCs w:val="1"/>
+          <w:noProof w:val="0"/>
+          <w:sz w:val="36"/>
+          <w:szCs w:val="36"/>
+          <w:lang w:val="en-US"/>
+        </w:rPr>
+        <w:t>Plan Assignment</w:t>
       </w:r>
     </w:p>
     <w:p>
@@ -9241,6 +9214,8 @@
     <w:p>
       <w:pPr>
         <w:pStyle w:val="Heading3"/>
+        <w:suppressLineNumbers w:val="0"/>
+        <w:bidi w:val="0"/>
         <w:spacing w:before="240" w:beforeAutospacing="off" w:after="240" w:afterAutospacing="off"/>
         <w:rPr>
           <w:rFonts w:ascii="Aptos" w:hAnsi="Aptos" w:eastAsia="Aptos" w:cs="Aptos"/>
@@ -9252,6 +9227,30 @@
           <w:lang w:val="en-US"/>
         </w:rPr>
       </w:pPr>
+      <w:r>
+        <w:rPr>
+          <w:rFonts w:ascii="Aptos" w:hAnsi="Aptos" w:eastAsia="Aptos" w:cs="Aptos"/>
+          <w:b w:val="0"/>
+          <w:bCs w:val="0"/>
+          <w:i w:val="0"/>
+          <w:iCs w:val="0"/>
+          <w:caps w:val="0"/>
+          <w:smallCaps w:val="0"/>
+          <w:noProof w:val="0"/>
+          <w:color w:val="0F4761" w:themeColor="accent1" w:themeTint="FF" w:themeShade="BF"/>
+          <w:sz w:val="28"/>
+          <w:szCs w:val="28"/>
+          <w:lang w:val="en-US"/>
+        </w:rPr>
+        <w:t>Testing Activity #3 –</w:t>
+      </w:r>
+      <w:r>
+        <w:rPr>
+          <w:noProof w:val="0"/>
+          <w:lang w:val="en-US"/>
+        </w:rPr>
+        <w:t xml:space="preserve">  </w:t>
+      </w:r>
       <w:r>
         <w:rPr>
           <w:noProof w:val="0"/>
@@ -13696,6 +13695,8 @@
     <w:p>
       <w:pPr>
         <w:pStyle w:val="Heading3"/>
+        <w:suppressLineNumbers w:val="0"/>
+        <w:bidi w:val="0"/>
         <w:rPr>
           <w:rFonts w:ascii="Aptos" w:hAnsi="Aptos" w:eastAsia="Aptos" w:cs="Aptos"/>
           <w:i w:val="1"/>
@@ -13706,6 +13707,30 @@
           <w:lang w:val="en-US"/>
         </w:rPr>
       </w:pPr>
+      <w:r>
+        <w:rPr>
+          <w:rFonts w:ascii="Aptos" w:hAnsi="Aptos" w:eastAsia="Aptos" w:cs="Aptos"/>
+          <w:b w:val="0"/>
+          <w:bCs w:val="0"/>
+          <w:i w:val="0"/>
+          <w:iCs w:val="0"/>
+          <w:caps w:val="0"/>
+          <w:smallCaps w:val="0"/>
+          <w:noProof w:val="0"/>
+          <w:color w:val="0F4761" w:themeColor="accent1" w:themeTint="FF" w:themeShade="BF"/>
+          <w:sz w:val="28"/>
+          <w:szCs w:val="28"/>
+          <w:lang w:val="en-US"/>
+        </w:rPr>
+        <w:t>Testing Activity #4–</w:t>
+      </w:r>
+      <w:r>
+        <w:rPr>
+          <w:noProof w:val="0"/>
+          <w:lang w:val="en-US"/>
+        </w:rPr>
+        <w:t xml:space="preserve">  </w:t>
+      </w:r>
       <w:r>
         <w:rPr>
           <w:noProof w:val="0"/>

</xml_diff>